<commit_message>
add section 3 and 4 to second-shortest
</commit_message>
<xml_diff>
--- a/Second Shortest.docx
+++ b/Second Shortest.docx
@@ -22,6 +22,7 @@
         <w:ind w:left="720"/>
         <w:jc w:val="center"/>
         <w:rPr>
+          <w:rFonts w:hint="cs"/>
           <w:u w:val="single"/>
         </w:rPr>
       </w:pPr>
@@ -52,7 +53,7 @@
     </w:p>
     <w:p>
       <w:pPr>
-        <w:pStyle w:val="a3"/>
+        <w:pStyle w:val="ListParagraph"/>
         <w:numPr>
           <w:ilvl w:val="0"/>
           <w:numId w:val="2"/>
@@ -85,7 +86,7 @@
     </w:p>
     <w:p>
       <w:pPr>
-        <w:pStyle w:val="a3"/>
+        <w:pStyle w:val="ListParagraph"/>
         <w:numPr>
           <w:ilvl w:val="0"/>
           <w:numId w:val="2"/>
@@ -109,7 +110,7 @@
     </w:p>
     <w:p>
       <w:pPr>
-        <w:pStyle w:val="a3"/>
+        <w:pStyle w:val="ListParagraph"/>
         <w:numPr>
           <w:ilvl w:val="0"/>
           <w:numId w:val="2"/>
@@ -124,7 +125,7 @@
           <w:rPr>
             <w:rFonts w:ascii="Cambria Math" w:hAnsi="Cambria Math"/>
           </w:rPr>
-          <m:t>L∈</m:t>
+          <m:t>L</m:t>
         </m:r>
         <m:r>
           <m:rPr>
@@ -133,7 +134,7 @@
           <w:rPr>
             <w:rFonts w:ascii="Cambria Math" w:hAnsi="Cambria Math"/>
           </w:rPr>
-          <m:t>N</m:t>
+          <m:t>∈N</m:t>
         </m:r>
       </m:oMath>
       <w:r>
@@ -348,21 +349,7 @@
         <w:rPr>
           <w:rFonts w:eastAsiaTheme="minorEastAsia"/>
         </w:rPr>
-        <w:t xml:space="preserve">Now we will prove that the decision problem we have formulated, is in NP. </w:t>
-      </w:r>
-      <w:proofErr w:type="gramStart"/>
-      <w:r>
-        <w:rPr>
-          <w:rFonts w:eastAsiaTheme="minorEastAsia"/>
-        </w:rPr>
-        <w:t>In order to</w:t>
-      </w:r>
-      <w:proofErr w:type="gramEnd"/>
-      <w:r>
-        <w:rPr>
-          <w:rFonts w:eastAsiaTheme="minorEastAsia"/>
-        </w:rPr>
-        <w:t xml:space="preserve"> prove </w:t>
+        <w:t xml:space="preserve">Now we will prove that the decision problem we have formulated, is in NP. In order to prove </w:t>
       </w:r>
       <w:r>
         <w:rPr>
@@ -663,31 +650,7 @@
         <w:rPr>
           <w:rFonts w:eastAsiaTheme="minorEastAsia"/>
         </w:rPr>
-        <w:t xml:space="preserve">, and from each of those to their adjacent nodes </w:t>
-      </w:r>
-      <w:r>
-        <w:rPr>
-          <w:rFonts w:eastAsiaTheme="minorEastAsia"/>
-        </w:rPr>
-        <w:t>(</w:t>
-      </w:r>
-      <w:r>
-        <w:rPr>
-          <w:rFonts w:eastAsiaTheme="minorEastAsia"/>
-        </w:rPr>
-        <w:t>giving that this node not already on the current path</w:t>
-      </w:r>
-      <w:r>
-        <w:rPr>
-          <w:rFonts w:eastAsiaTheme="minorEastAsia"/>
-        </w:rPr>
-        <w:t>)</w:t>
-      </w:r>
-      <w:r>
-        <w:rPr>
-          <w:rFonts w:eastAsiaTheme="minorEastAsia"/>
-        </w:rPr>
-        <w:t xml:space="preserve"> and so on and so forth. </w:t>
+        <w:t xml:space="preserve">, and from each of those to their adjacent nodes (giving that this node not already on the current path) and so on and so forth. </w:t>
       </w:r>
       <w:r>
         <w:rPr>
@@ -965,7 +928,7 @@
       <w:pPr>
         <w:bidi w:val="0"/>
         <w:rPr>
-          <w:rFonts w:eastAsiaTheme="minorEastAsia" w:hint="cs"/>
+          <w:rFonts w:eastAsiaTheme="minorEastAsia"/>
         </w:rPr>
       </w:pPr>
       <w:r>
@@ -1266,19 +1229,7 @@
           <w:rPr>
             <w:rFonts w:ascii="Cambria Math" w:eastAsiaTheme="minorEastAsia" w:hAnsi="Cambria Math"/>
           </w:rPr>
-          <m:t xml:space="preserve">,  </m:t>
-        </m:r>
-        <m:r>
-          <w:rPr>
-            <w:rFonts w:ascii="Cambria Math" w:eastAsiaTheme="minorEastAsia" w:hAnsi="Cambria Math"/>
-          </w:rPr>
-          <m:t>∀</m:t>
-        </m:r>
-        <m:r>
-          <w:rPr>
-            <w:rFonts w:ascii="Cambria Math" w:eastAsiaTheme="minorEastAsia" w:hAnsi="Cambria Math"/>
-          </w:rPr>
-          <m:t>i∈</m:t>
+          <m:t>,  ∀i∈</m:t>
         </m:r>
         <m:d>
           <m:dPr>
@@ -1457,6 +1408,530 @@
           <w:rFonts w:eastAsiaTheme="minorEastAsia"/>
         </w:rPr>
         <w:t>.</w:t>
+      </w:r>
+    </w:p>
+    <w:p>
+      <w:pPr>
+        <w:bidi w:val="0"/>
+        <w:rPr>
+          <w:rFonts w:eastAsiaTheme="minorEastAsia"/>
+          <w:rtl/>
+        </w:rPr>
+      </w:pPr>
+    </w:p>
+    <w:p>
+      <w:pPr>
+        <w:bidi w:val="0"/>
+        <w:rPr>
+          <w:rFonts w:eastAsiaTheme="minorEastAsia"/>
+        </w:rPr>
+      </w:pPr>
+      <w:r>
+        <w:rPr>
+          <w:rFonts w:eastAsiaTheme="minorEastAsia"/>
+        </w:rPr>
+        <w:t>Section 3</w:t>
+      </w:r>
+    </w:p>
+    <w:p>
+      <w:pPr>
+        <w:bidi w:val="0"/>
+        <w:rPr>
+          <w:rFonts w:eastAsiaTheme="minorEastAsia"/>
+        </w:rPr>
+      </w:pPr>
+      <w:r>
+        <w:rPr>
+          <w:rFonts w:eastAsiaTheme="minorEastAsia"/>
+        </w:rPr>
+        <w:t>L</w:t>
+      </w:r>
+      <w:r>
+        <w:rPr>
+          <w:rFonts w:eastAsiaTheme="minorEastAsia"/>
+        </w:rPr>
+        <w:t>emma</w:t>
+      </w:r>
+      <w:r>
+        <w:rPr>
+          <w:rFonts w:eastAsiaTheme="minorEastAsia"/>
+        </w:rPr>
+        <w:t xml:space="preserve"> 3 in the article ‘</w:t>
+      </w:r>
+      <w:proofErr w:type="spellStart"/>
+      <w:r>
+        <w:rPr>
+          <w:rFonts w:eastAsiaTheme="minorEastAsia"/>
+        </w:rPr>
+        <w:t>Cumputing</w:t>
+      </w:r>
+      <w:proofErr w:type="spellEnd"/>
+      <w:r>
+        <w:rPr>
+          <w:rFonts w:eastAsiaTheme="minorEastAsia"/>
+        </w:rPr>
+        <w:t xml:space="preserve"> strictly-second shortest path’ state that the ‘</w:t>
+      </w:r>
+      <w:r>
+        <w:rPr>
+          <w:rFonts w:eastAsiaTheme="minorEastAsia"/>
+        </w:rPr>
+        <w:t>edge-connecting simple-cycle problem</w:t>
+      </w:r>
+      <w:r>
+        <w:rPr>
+          <w:rFonts w:eastAsiaTheme="minorEastAsia"/>
+        </w:rPr>
+        <w:t>’ is NP-Hard.</w:t>
+      </w:r>
+    </w:p>
+    <w:p>
+      <w:pPr>
+        <w:bidi w:val="0"/>
+        <w:rPr>
+          <w:rFonts w:eastAsiaTheme="minorEastAsia"/>
+        </w:rPr>
+      </w:pPr>
+      <w:proofErr w:type="spellStart"/>
+      <w:r>
+        <w:rPr>
+          <w:rFonts w:eastAsiaTheme="minorEastAsia"/>
+        </w:rPr>
+        <w:t>Its</w:t>
+      </w:r>
+      <w:proofErr w:type="spellEnd"/>
+      <w:r>
+        <w:rPr>
+          <w:rFonts w:eastAsiaTheme="minorEastAsia"/>
+        </w:rPr>
+        <w:t xml:space="preserve"> possible to prove that the decision problem above is NP-Hard by reduction to is the edge-connecting simple-cycle problem. </w:t>
+      </w:r>
+      <w:r>
+        <w:rPr>
+          <w:rFonts w:eastAsiaTheme="minorEastAsia"/>
+        </w:rPr>
+        <w:br/>
+        <w:t>Given a directed graph G = &lt;</w:t>
+      </w:r>
+      <w:proofErr w:type="gramStart"/>
+      <w:r>
+        <w:rPr>
+          <w:rFonts w:eastAsiaTheme="minorEastAsia"/>
+        </w:rPr>
+        <w:t>V,E</w:t>
+      </w:r>
+      <w:proofErr w:type="gramEnd"/>
+      <w:r>
+        <w:rPr>
+          <w:rFonts w:eastAsiaTheme="minorEastAsia"/>
+        </w:rPr>
+        <w:t>&gt; and 2 edges e1 :=(</w:t>
+      </w:r>
+      <w:proofErr w:type="spellStart"/>
+      <w:r>
+        <w:rPr>
+          <w:rFonts w:eastAsiaTheme="minorEastAsia"/>
+        </w:rPr>
+        <w:t>u,v</w:t>
+      </w:r>
+      <w:proofErr w:type="spellEnd"/>
+      <w:r>
+        <w:rPr>
+          <w:rFonts w:eastAsiaTheme="minorEastAsia"/>
+        </w:rPr>
+        <w:t xml:space="preserve">), </w:t>
+      </w:r>
+      <w:r>
+        <w:rPr>
+          <w:rFonts w:eastAsiaTheme="minorEastAsia"/>
+        </w:rPr>
+        <w:t>e</w:t>
+      </w:r>
+      <w:r>
+        <w:rPr>
+          <w:rFonts w:eastAsiaTheme="minorEastAsia"/>
+        </w:rPr>
+        <w:t>2</w:t>
+      </w:r>
+      <w:r>
+        <w:rPr>
+          <w:rFonts w:eastAsiaTheme="minorEastAsia"/>
+        </w:rPr>
+        <w:t xml:space="preserve"> :=(</w:t>
+      </w:r>
+      <w:proofErr w:type="spellStart"/>
+      <w:r>
+        <w:rPr>
+          <w:rFonts w:eastAsiaTheme="minorEastAsia"/>
+        </w:rPr>
+        <w:t>a</w:t>
+      </w:r>
+      <w:r>
+        <w:rPr>
+          <w:rFonts w:eastAsiaTheme="minorEastAsia"/>
+        </w:rPr>
+        <w:t>,</w:t>
+      </w:r>
+      <w:r>
+        <w:rPr>
+          <w:rFonts w:eastAsiaTheme="minorEastAsia"/>
+        </w:rPr>
+        <w:t>b</w:t>
+      </w:r>
+      <w:proofErr w:type="spellEnd"/>
+      <w:r>
+        <w:rPr>
+          <w:rFonts w:eastAsiaTheme="minorEastAsia"/>
+        </w:rPr>
+        <w:t>)</w:t>
+      </w:r>
+      <w:r>
+        <w:rPr>
+          <w:rFonts w:eastAsiaTheme="minorEastAsia"/>
+        </w:rPr>
+        <w:t xml:space="preserve"> (</w:t>
+      </w:r>
+      <w:r>
+        <w:rPr>
+          <w:rFonts w:eastAsiaTheme="minorEastAsia"/>
+          <w:b/>
+          <w:bCs/>
+          <w:color w:val="FF0000"/>
+          <w:u w:val="single"/>
+        </w:rPr>
+        <w:t>belong</w:t>
+      </w:r>
+      <w:r>
+        <w:rPr>
+          <w:rFonts w:eastAsiaTheme="minorEastAsia"/>
+          <w:b/>
+          <w:bCs/>
+          <w:color w:val="FF0000"/>
+          <w:u w:val="single"/>
+        </w:rPr>
+        <w:t xml:space="preserve"> to G</w:t>
+      </w:r>
+      <w:r>
+        <w:rPr>
+          <w:rFonts w:eastAsiaTheme="minorEastAsia"/>
+        </w:rPr>
+        <w:t xml:space="preserve"> ) we construct a new graph G’ := &lt;V’, E, w&gt; with V’ = V, </w:t>
+      </w:r>
+      <m:oMath>
+        <m:r>
+          <w:rPr>
+            <w:rFonts w:ascii="Cambria Math" w:eastAsiaTheme="minorEastAsia" w:hAnsi="Cambria Math"/>
+          </w:rPr>
+          <m:t>E^'=E∪{b→a}</m:t>
+        </m:r>
+      </m:oMath>
+      <w:r>
+        <w:rPr>
+          <w:rFonts w:eastAsiaTheme="minorEastAsia"/>
+        </w:rPr>
+        <w:t xml:space="preserve"> , and </w:t>
+      </w:r>
+      <w:r>
+        <w:rPr>
+          <w:noProof/>
+        </w:rPr>
+        <w:drawing>
+          <wp:inline distT="0" distB="0" distL="0" distR="0" wp14:anchorId="4092D943" wp14:editId="0A75E2D1">
+            <wp:extent cx="1968276" cy="580445"/>
+            <wp:effectExtent l="0" t="0" r="0" b="0"/>
+            <wp:docPr id="1" name="Picture 1"/>
+            <wp:cNvGraphicFramePr>
+              <a:graphicFrameLocks xmlns:a="http://schemas.openxmlformats.org/drawingml/2006/main" noChangeAspect="1"/>
+            </wp:cNvGraphicFramePr>
+            <a:graphic xmlns:a="http://schemas.openxmlformats.org/drawingml/2006/main">
+              <a:graphicData uri="http://schemas.openxmlformats.org/drawingml/2006/picture">
+                <pic:pic xmlns:pic="http://schemas.openxmlformats.org/drawingml/2006/picture">
+                  <pic:nvPicPr>
+                    <pic:cNvPr id="1" name=""/>
+                    <pic:cNvPicPr/>
+                  </pic:nvPicPr>
+                  <pic:blipFill>
+                    <a:blip r:embed="rId5"/>
+                    <a:stretch>
+                      <a:fillRect/>
+                    </a:stretch>
+                  </pic:blipFill>
+                  <pic:spPr>
+                    <a:xfrm>
+                      <a:off x="0" y="0"/>
+                      <a:ext cx="1991966" cy="587431"/>
+                    </a:xfrm>
+                    <a:prstGeom prst="rect">
+                      <a:avLst/>
+                    </a:prstGeom>
+                  </pic:spPr>
+                </pic:pic>
+              </a:graphicData>
+            </a:graphic>
+          </wp:inline>
+        </w:drawing>
+      </w:r>
+    </w:p>
+    <w:p>
+      <w:pPr>
+        <w:bidi w:val="0"/>
+        <w:rPr>
+          <w:rFonts w:eastAsiaTheme="minorEastAsia"/>
+        </w:rPr>
+      </w:pPr>
+      <w:r>
+        <w:rPr>
+          <w:rFonts w:eastAsiaTheme="minorEastAsia"/>
+        </w:rPr>
+        <w:lastRenderedPageBreak/>
+        <w:t>By construction, the shortest path from b to a is the path p1 that include only the added edge (</w:t>
+      </w:r>
+      <w:proofErr w:type="spellStart"/>
+      <w:proofErr w:type="gramStart"/>
+      <w:r>
+        <w:rPr>
+          <w:rFonts w:eastAsiaTheme="minorEastAsia"/>
+        </w:rPr>
+        <w:t>b,a</w:t>
+      </w:r>
+      <w:proofErr w:type="spellEnd"/>
+      <w:proofErr w:type="gramEnd"/>
+      <w:r>
+        <w:rPr>
+          <w:rFonts w:eastAsiaTheme="minorEastAsia"/>
+        </w:rPr>
+        <w:t>)  while w(p) = 0.</w:t>
+      </w:r>
+      <w:r>
+        <w:rPr>
+          <w:rFonts w:eastAsiaTheme="minorEastAsia"/>
+        </w:rPr>
+        <w:br/>
+      </w:r>
+      <w:r>
+        <w:rPr>
+          <w:rFonts w:eastAsiaTheme="minorEastAsia"/>
+        </w:rPr>
+        <w:t xml:space="preserve">its straightforward that every other path’s weight from b to a that not include </w:t>
+      </w:r>
+      <w:r>
+        <w:rPr>
+          <w:rFonts w:eastAsiaTheme="minorEastAsia"/>
+        </w:rPr>
+        <w:t xml:space="preserve"> </w:t>
+      </w:r>
+      <w:r>
+        <w:rPr>
+          <w:rFonts w:eastAsiaTheme="minorEastAsia"/>
+        </w:rPr>
+        <w:t>the edge (</w:t>
+      </w:r>
+      <w:proofErr w:type="spellStart"/>
+      <w:r>
+        <w:rPr>
+          <w:rFonts w:eastAsiaTheme="minorEastAsia"/>
+        </w:rPr>
+        <w:t>u,v</w:t>
+      </w:r>
+      <w:proofErr w:type="spellEnd"/>
+      <w:r>
+        <w:rPr>
+          <w:rFonts w:eastAsiaTheme="minorEastAsia"/>
+        </w:rPr>
+        <w:t>) is 0, therefore the if there is a path from b to a that include (</w:t>
+      </w:r>
+      <w:proofErr w:type="spellStart"/>
+      <w:r>
+        <w:rPr>
+          <w:rFonts w:eastAsiaTheme="minorEastAsia"/>
+        </w:rPr>
+        <w:t>u,v</w:t>
+      </w:r>
+      <w:proofErr w:type="spellEnd"/>
+      <w:r>
+        <w:rPr>
+          <w:rFonts w:eastAsiaTheme="minorEastAsia"/>
+        </w:rPr>
+        <w:t>) its must be the second shortest path, with weight 1.</w:t>
+      </w:r>
+    </w:p>
+    <w:p>
+      <w:pPr>
+        <w:bidi w:val="0"/>
+        <w:rPr>
+          <w:rFonts w:eastAsiaTheme="minorEastAsia"/>
+        </w:rPr>
+      </w:pPr>
+      <w:proofErr w:type="spellStart"/>
+      <w:r>
+        <w:rPr>
+          <w:rFonts w:eastAsiaTheme="minorEastAsia"/>
+        </w:rPr>
+        <w:t>Its</w:t>
+      </w:r>
+      <w:proofErr w:type="spellEnd"/>
+      <w:r>
+        <w:rPr>
+          <w:rFonts w:eastAsiaTheme="minorEastAsia"/>
+        </w:rPr>
+        <w:t xml:space="preserve"> follows that, given paths </w:t>
+      </w:r>
+      <m:oMath>
+        <m:r>
+          <w:rPr>
+            <w:rFonts w:ascii="Cambria Math" w:eastAsiaTheme="minorEastAsia" w:hAnsi="Cambria Math"/>
+          </w:rPr>
+          <m:t xml:space="preserve">p1:= b→...→u And </m:t>
+        </m:r>
+        <m:r>
+          <w:rPr>
+            <w:rFonts w:ascii="Cambria Math" w:eastAsiaTheme="minorEastAsia" w:hAnsi="Cambria Math"/>
+          </w:rPr>
+          <m:t>p</m:t>
+        </m:r>
+        <m:r>
+          <w:rPr>
+            <w:rFonts w:ascii="Cambria Math" w:eastAsiaTheme="minorEastAsia" w:hAnsi="Cambria Math"/>
+          </w:rPr>
+          <m:t>2</m:t>
+        </m:r>
+        <m:r>
+          <w:rPr>
+            <w:rFonts w:ascii="Cambria Math" w:eastAsiaTheme="minorEastAsia" w:hAnsi="Cambria Math"/>
+          </w:rPr>
+          <m:t xml:space="preserve">:= </m:t>
+        </m:r>
+        <m:r>
+          <w:rPr>
+            <w:rFonts w:ascii="Cambria Math" w:eastAsiaTheme="minorEastAsia" w:hAnsi="Cambria Math"/>
+          </w:rPr>
+          <m:t>v</m:t>
+        </m:r>
+        <m:r>
+          <w:rPr>
+            <w:rFonts w:ascii="Cambria Math" w:eastAsiaTheme="minorEastAsia" w:hAnsi="Cambria Math"/>
+          </w:rPr>
+          <m:t>→...→</m:t>
+        </m:r>
+        <m:r>
+          <w:rPr>
+            <w:rFonts w:ascii="Cambria Math" w:eastAsiaTheme="minorEastAsia" w:hAnsi="Cambria Math"/>
+          </w:rPr>
+          <m:t>a</m:t>
+        </m:r>
+      </m:oMath>
+      <w:r>
+        <w:rPr>
+          <w:rFonts w:eastAsiaTheme="minorEastAsia"/>
+        </w:rPr>
+        <w:t xml:space="preserve">, the cycle </w:t>
+      </w:r>
+      <m:oMath>
+        <m:r>
+          <w:rPr>
+            <w:rFonts w:ascii="Cambria Math" w:eastAsiaTheme="minorEastAsia" w:hAnsi="Cambria Math"/>
+          </w:rPr>
+          <m:t>a→p1→u→v→p2→a</m:t>
+        </m:r>
+      </m:oMath>
+      <w:r>
+        <w:rPr>
+          <w:rFonts w:eastAsiaTheme="minorEastAsia"/>
+        </w:rPr>
+        <w:t xml:space="preserve"> solves the strictly-second-shortest simple-path problem from b to a in G’.</w:t>
+      </w:r>
+    </w:p>
+    <w:p>
+      <w:pPr>
+        <w:bidi w:val="0"/>
+        <w:rPr>
+          <w:rFonts w:eastAsiaTheme="minorEastAsia"/>
+        </w:rPr>
+      </w:pPr>
+    </w:p>
+    <w:p>
+      <w:pPr>
+        <w:bidi w:val="0"/>
+        <w:rPr>
+          <w:rFonts w:eastAsiaTheme="minorEastAsia"/>
+        </w:rPr>
+      </w:pPr>
+      <w:r>
+        <w:rPr>
+          <w:rFonts w:eastAsiaTheme="minorEastAsia"/>
+        </w:rPr>
+        <w:t>Section 3</w:t>
+      </w:r>
+    </w:p>
+    <w:p>
+      <w:pPr>
+        <w:bidi w:val="0"/>
+        <w:rPr>
+          <w:rFonts w:eastAsiaTheme="minorEastAsia"/>
+          <w:rtl/>
+        </w:rPr>
+      </w:pPr>
+      <w:r>
+        <w:rPr>
+          <w:rFonts w:eastAsiaTheme="minorEastAsia"/>
+        </w:rPr>
+        <w:t>The defined problem for undirected graph is indeed NP-hard as well.</w:t>
+      </w:r>
+      <w:r>
+        <w:rPr>
+          <w:rFonts w:eastAsiaTheme="minorEastAsia"/>
+        </w:rPr>
+        <w:br/>
+        <w:t xml:space="preserve">in order to prove so we will convert the given </w:t>
+      </w:r>
+      <w:r>
+        <w:rPr>
+          <w:rFonts w:eastAsiaTheme="minorEastAsia"/>
+        </w:rPr>
+        <w:t>undirected graph</w:t>
+      </w:r>
+      <w:r>
+        <w:rPr>
+          <w:rFonts w:eastAsiaTheme="minorEastAsia"/>
+        </w:rPr>
+        <w:t xml:space="preserve"> G to a directed graph G’ by switching each of the edges (</w:t>
+      </w:r>
+      <w:proofErr w:type="spellStart"/>
+      <w:proofErr w:type="gramStart"/>
+      <w:r>
+        <w:rPr>
+          <w:rFonts w:eastAsiaTheme="minorEastAsia"/>
+        </w:rPr>
+        <w:t>u,v</w:t>
+      </w:r>
+      <w:proofErr w:type="spellEnd"/>
+      <w:proofErr w:type="gramEnd"/>
+      <w:r>
+        <w:rPr>
+          <w:rFonts w:eastAsiaTheme="minorEastAsia"/>
+        </w:rPr>
+        <w:t xml:space="preserve">) in G with 2 edges </w:t>
+      </w:r>
+      <m:oMath>
+        <m:r>
+          <w:rPr>
+            <w:rFonts w:ascii="Cambria Math" w:eastAsiaTheme="minorEastAsia" w:hAnsi="Cambria Math"/>
+          </w:rPr>
+          <m:t>(u→v) and (v→u)</m:t>
+        </m:r>
+      </m:oMath>
+      <w:r>
+        <w:rPr>
+          <w:rFonts w:eastAsiaTheme="minorEastAsia"/>
+        </w:rPr>
+        <w:t>.</w:t>
+      </w:r>
+      <w:r>
+        <w:rPr>
+          <w:rFonts w:eastAsiaTheme="minorEastAsia"/>
+        </w:rPr>
+        <w:br/>
+        <w:t>doing so we haven’t change  any of G’s paths, therefore we can use the same proof on this case.</w:t>
       </w:r>
     </w:p>
     <w:sectPr>
@@ -2101,20 +2576,20 @@
     <w:lsdException w:name="Unresolved Mention" w:semiHidden="1" w:unhideWhenUsed="1"/>
     <w:lsdException w:name="Smart Link" w:semiHidden="1" w:unhideWhenUsed="1"/>
   </w:latentStyles>
-  <w:style w:type="paragraph" w:default="1" w:styleId="a">
+  <w:style w:type="paragraph" w:default="1" w:styleId="Normal">
     <w:name w:val="Normal"/>
     <w:qFormat/>
     <w:pPr>
       <w:bidi/>
     </w:pPr>
   </w:style>
-  <w:style w:type="character" w:default="1" w:styleId="a0">
+  <w:style w:type="character" w:default="1" w:styleId="DefaultParagraphFont">
     <w:name w:val="Default Paragraph Font"/>
     <w:uiPriority w:val="1"/>
     <w:semiHidden/>
     <w:unhideWhenUsed/>
   </w:style>
-  <w:style w:type="table" w:default="1" w:styleId="a1">
+  <w:style w:type="table" w:default="1" w:styleId="TableNormal">
     <w:name w:val="Normal Table"/>
     <w:uiPriority w:val="99"/>
     <w:semiHidden/>
@@ -2129,15 +2604,15 @@
       </w:tblCellMar>
     </w:tblPr>
   </w:style>
-  <w:style w:type="numbering" w:default="1" w:styleId="a2">
+  <w:style w:type="numbering" w:default="1" w:styleId="NoList">
     <w:name w:val="No List"/>
     <w:uiPriority w:val="99"/>
     <w:semiHidden/>
     <w:unhideWhenUsed/>
   </w:style>
-  <w:style w:type="paragraph" w:styleId="a3">
+  <w:style w:type="paragraph" w:styleId="ListParagraph">
     <w:name w:val="List Paragraph"/>
-    <w:basedOn w:val="a"/>
+    <w:basedOn w:val="Normal"/>
     <w:uiPriority w:val="34"/>
     <w:qFormat/>
     <w:rsid w:val="00E14106"/>
@@ -2146,9 +2621,9 @@
       <w:contextualSpacing/>
     </w:pPr>
   </w:style>
-  <w:style w:type="character" w:styleId="a4">
+  <w:style w:type="character" w:styleId="PlaceholderText">
     <w:name w:val="Placeholder Text"/>
-    <w:basedOn w:val="a0"/>
+    <w:basedOn w:val="DefaultParagraphFont"/>
     <w:uiPriority w:val="99"/>
     <w:semiHidden/>
     <w:rsid w:val="00E14106"/>

</xml_diff>